<commit_message>
Update CE65-12 Progress Report 2565 ครั้งที่ 2.docx
</commit_message>
<xml_diff>
--- a/Docs/Progression/semester 2 progession report/CE65-12 Progress Report 2565 ครั้งที่ 2.docx
+++ b/Docs/Progression/semester 2 progession report/CE65-12 Progress Report 2565 ครั้งที่ 2.docx
@@ -4,7 +4,7 @@
   <w:body>
     <w:p>
       <w:pPr>
-        <w:pStyle w:val="1"/>
+        <w:pStyle w:val="Heading1"/>
       </w:pPr>
       <w:r>
         <w:rPr>
@@ -206,7 +206,7 @@
     </w:p>
     <w:p>
       <w:pPr>
-        <w:pStyle w:val="a0"/>
+        <w:pStyle w:val="ListParagraph"/>
         <w:numPr>
           <w:ilvl w:val="0"/>
           <w:numId w:val="10"/>
@@ -215,7 +215,7 @@
       </w:pPr>
       <w:r>
         <w:rPr>
-          <w:rStyle w:val="20"/>
+          <w:rStyle w:val="Heading2Char"/>
           <w:rFonts w:hint="cs"/>
           <w:cs/>
         </w:rPr>
@@ -237,7 +237,7 @@
     </w:p>
     <w:p>
       <w:pPr>
-        <w:pStyle w:val="2"/>
+        <w:pStyle w:val="Heading2"/>
         <w:numPr>
           <w:ilvl w:val="0"/>
           <w:numId w:val="10"/>
@@ -393,7 +393,7 @@
     </w:p>
     <w:p>
       <w:pPr>
-        <w:pStyle w:val="2"/>
+        <w:pStyle w:val="Heading2"/>
         <w:numPr>
           <w:ilvl w:val="0"/>
           <w:numId w:val="10"/>
@@ -629,6 +629,7 @@
       </w:pPr>
       <w:r>
         <w:rPr>
+          <w:noProof/>
           <w:cs/>
         </w:rPr>
         <w:drawing>
@@ -672,23 +673,13 @@
       <w:pPr>
         <w:ind w:left="426" w:firstLine="283"/>
         <w:jc w:val="center"/>
-        <w:rPr>
-          <w:rFonts w:hint="cs"/>
-        </w:rPr>
-      </w:pPr>
-      <w:r>
-        <w:rPr>
-          <w:rFonts w:hint="cs"/>
-          <w:cs/>
-        </w:rPr>
-        <w:t>รูป</w:t>
-      </w:r>
-      <w:r>
-        <w:rPr>
-          <w:rFonts w:hint="cs"/>
-          <w:cs/>
-        </w:rPr>
-        <w:t xml:space="preserve">ของการส่งค่าถ้าหากมีการเปลี่ยน </w:t>
+      </w:pPr>
+      <w:r>
+        <w:rPr>
+          <w:rFonts w:hint="cs"/>
+          <w:cs/>
+        </w:rPr>
+        <w:t xml:space="preserve">รูปของการส่งค่าถ้าหากมีการเปลี่ยน </w:t>
       </w:r>
       <w:r>
         <w:t xml:space="preserve">filter </w:t>
@@ -718,15 +709,16 @@
       <w:pPr>
         <w:ind w:left="360" w:firstLine="360"/>
         <w:jc w:val="center"/>
-        <w:rPr>
-          <w:rFonts w:hint="cs"/>
-        </w:rPr>
       </w:pPr>
     </w:p>
     <w:p>
       <w:pPr>
         <w:ind w:left="360" w:firstLine="360"/>
         <w:jc w:val="both"/>
+        <w:rPr>
+          <w:rFonts w:hint="cs"/>
+          <w:cs/>
+        </w:rPr>
       </w:pPr>
       <w:r>
         <w:rPr>
@@ -744,54 +736,71 @@
         <w:rPr>
           <w:cs/>
         </w:rPr>
-        <w:t xml:space="preserve">นั้น </w:t>
-      </w:r>
-      <w:r>
-        <w:rPr>
-          <w:rFonts w:hint="cs"/>
-          <w:cs/>
-        </w:rPr>
-        <w:t>เนื่องจากอยู่ในช่วงวางแผนการทำงานของการนำระบบ</w:t>
-      </w:r>
-      <w:r>
-        <w:t xml:space="preserve"> Cluster</w:t>
-      </w:r>
-      <w:r>
-        <w:rPr>
-          <w:rFonts w:hint="cs"/>
-          <w:cs/>
-        </w:rPr>
-        <w:t xml:space="preserve"> ไปใช้เครื่องจริง ๆ แทนการจำลองเครื่องระบบ</w:t>
-      </w:r>
-      <w:r>
-        <w:t xml:space="preserve"> Cluster</w:t>
-      </w:r>
-      <w:r>
-        <w:rPr>
-          <w:rFonts w:hint="cs"/>
-          <w:cs/>
-        </w:rPr>
-        <w:t xml:space="preserve"> บนเครื่อง ๆ เดียว โดยจะต้องมีการวางแผนในการหาเครื่องไว้สำหรับเป็นเครื่อง</w:t>
-      </w:r>
-      <w:r>
-        <w:t xml:space="preserve"> Master</w:t>
-      </w:r>
-      <w:r>
-        <w:rPr>
-          <w:rFonts w:hint="cs"/>
-          <w:cs/>
-        </w:rPr>
-        <w:t xml:space="preserve"> และ เผื่อในกรณีที่เครื่อง</w:t>
-      </w:r>
-      <w:r>
-        <w:t xml:space="preserve"> Master</w:t>
-      </w:r>
-      <w:r>
-        <w:rPr>
-          <w:rFonts w:hint="cs"/>
-          <w:cs/>
-        </w:rPr>
-        <w:t xml:space="preserve"> มีปัญหาก็สามารถใช้เครื่องอีกเครื่องอื่นแทนได้ และ ต้องใช้เวลาในการติดตั้งโปรแกรม และ ทดสอบการทำงานอื่น ๆ เพิ่มเติม เช่น การทำงานของ</w:t>
+        <w:t>นั้น</w:t>
+      </w:r>
+      <w:r>
+        <w:rPr>
+          <w:rFonts w:hint="cs"/>
+          <w:cs/>
+        </w:rPr>
+        <w:t>ได้ทำการติดตั้ง</w:t>
+      </w:r>
+      <w:r>
+        <w:t xml:space="preserve"> MicroK8S</w:t>
+      </w:r>
+      <w:r>
+        <w:rPr>
+          <w:rFonts w:hint="cs"/>
+          <w:cs/>
+        </w:rPr>
+        <w:t xml:space="preserve"> ทั้ง </w:t>
+      </w:r>
+      <w:r>
+        <w:t xml:space="preserve">3 </w:t>
+      </w:r>
+      <w:r>
+        <w:rPr>
+          <w:rFonts w:hint="cs"/>
+          <w:cs/>
+        </w:rPr>
+        <w:t>เครื่องโดยใช้เครื่องของห้องทดลอง</w:t>
+      </w:r>
+      <w:r>
+        <w:t xml:space="preserve"> DIP</w:t>
+      </w:r>
+      <w:r>
+        <w:rPr>
+          <w:rFonts w:hint="cs"/>
+          <w:cs/>
+        </w:rPr>
+        <w:t xml:space="preserve"> และ </w:t>
+      </w:r>
+      <w:r>
+        <w:t>2</w:t>
+      </w:r>
+      <w:r>
+        <w:rPr>
+          <w:rFonts w:hint="cs"/>
+          <w:cs/>
+        </w:rPr>
+        <w:t xml:space="preserve"> เครื่องของนักศึกษาในการทำการทดลอง และ ติดตั้งระบบขึ้นมา</w:t>
+      </w:r>
+      <w:r>
+        <w:rPr>
+          <w:rFonts w:hint="cs"/>
+          <w:cs/>
+        </w:rPr>
+        <w:t xml:space="preserve">สำหรับการทำโครงงานโดยจะมีเครื่อง </w:t>
+      </w:r>
+      <w:r>
+        <w:t>1</w:t>
+      </w:r>
+      <w:r>
+        <w:rPr>
+          <w:rFonts w:hint="cs"/>
+          <w:cs/>
+        </w:rPr>
+        <w:t xml:space="preserve"> เครื่องที่สามารถใช้งาน</w:t>
       </w:r>
       <w:r>
         <w:t xml:space="preserve"> GPU</w:t>
@@ -801,10 +810,27 @@
           <w:rFonts w:hint="cs"/>
           <w:cs/>
         </w:rPr>
-        <w:t xml:space="preserve"> ในแต่ละเครื่อง การรองรับ</w:t>
-      </w:r>
-      <w:r>
-        <w:t xml:space="preserve"> Docker, MicroK8S</w:t>
+        <w:t xml:space="preserve"> ได้เพื่อให้การกระจายงานมีส่งต่องานเข้าไปยังเครื่องที่รองรับ</w:t>
+      </w:r>
+      <w:r>
+        <w:t xml:space="preserve"> GPU</w:t>
+      </w:r>
+      <w:r>
+        <w:rPr>
+          <w:rFonts w:hint="cs"/>
+          <w:cs/>
+        </w:rPr>
+        <w:t xml:space="preserve"> เป็นหลักตามกรณีของระดับ</w:t>
+      </w:r>
+      <w:r>
+        <w:t xml:space="preserve"> User</w:t>
+      </w:r>
+      <w:r>
+        <w:rPr>
+          <w:rFonts w:hint="cs"/>
+          <w:cs/>
+        </w:rPr>
+        <w:t xml:space="preserve"> ที่สามารถเข้าใช้งานทรัพยากรใดได้</w:t>
       </w:r>
     </w:p>
     <w:p>
@@ -893,71 +919,127 @@
       <w:pPr>
         <w:ind w:left="360" w:firstLine="360"/>
         <w:jc w:val="both"/>
-        <w:rPr>
-          <w:cs/>
-        </w:rPr>
-      </w:pPr>
-      <w:r>
-        <w:rPr>
-          <w:rFonts w:hint="cs"/>
-          <w:cs/>
-        </w:rPr>
-        <w:t>สาเหตุที่เลือกใช้</w:t>
-      </w:r>
-      <w:r>
-        <w:t xml:space="preserve"> MicroK8S</w:t>
-      </w:r>
-      <w:r>
-        <w:rPr>
-          <w:rFonts w:hint="cs"/>
-          <w:cs/>
-        </w:rPr>
-        <w:t xml:space="preserve"> เพราะเป็น</w:t>
-      </w:r>
-      <w:r>
-        <w:t xml:space="preserve"> Kubernetes</w:t>
-      </w:r>
-      <w:r>
-        <w:rPr>
-          <w:rFonts w:hint="cs"/>
-          <w:cs/>
-        </w:rPr>
-        <w:t xml:space="preserve"> ที่ติดตั้งง่าย และ ไม่กระทบกับระบบเก่าของเครื่องคอมพิวเตอร์จึงได้เลือกใช้ตัว</w:t>
-      </w:r>
-      <w:r>
-        <w:t xml:space="preserve"> MicroK8S</w:t>
-      </w:r>
-      <w:r>
-        <w:rPr>
-          <w:rFonts w:hint="cs"/>
-          <w:cs/>
-        </w:rPr>
-        <w:t xml:space="preserve"> เพื่อนำคอมพิวเตอร์เครื่องอื่นในห้อง </w:t>
-      </w:r>
-      <w:r>
-        <w:t>DIP</w:t>
-      </w:r>
-      <w:r>
-        <w:rPr>
-          <w:rFonts w:hint="cs"/>
-          <w:cs/>
-        </w:rPr>
-        <w:t xml:space="preserve"> มาใช้งานเป็นระบบ</w:t>
-      </w:r>
-      <w:r>
-        <w:t xml:space="preserve"> Cluster</w:t>
-      </w:r>
-      <w:r>
-        <w:rPr>
-          <w:rFonts w:hint="cs"/>
-          <w:cs/>
-        </w:rPr>
-        <w:t xml:space="preserve"> ได้</w:t>
+      </w:pPr>
+      <w:r>
+        <w:rPr>
+          <w:rFonts w:hint="cs"/>
+          <w:cs/>
+        </w:rPr>
+        <w:t>โดยยังมีปัญหาในด้านการเชื่อมต่อ และ การติดตั้ง</w:t>
+      </w:r>
+      <w:r>
+        <w:t xml:space="preserve"> Persistent Volume</w:t>
+      </w:r>
+      <w:r>
+        <w:rPr>
+          <w:rFonts w:hint="cs"/>
+          <w:cs/>
+        </w:rPr>
+        <w:t xml:space="preserve"> โดยที่จะต้องใช้เครื่อง</w:t>
+      </w:r>
+      <w:r>
+        <w:t xml:space="preserve"> </w:t>
+      </w:r>
+      <w:r>
+        <w:t>NAS</w:t>
+      </w:r>
+      <w:r>
+        <w:rPr>
+          <w:rFonts w:hint="cs"/>
+          <w:cs/>
+        </w:rPr>
+        <w:t xml:space="preserve"> ในการทำงานจึงยังต้องศึกษาข้อมูล และ ทดสอบระบบทำการติดตั้งใช้งาน</w:t>
       </w:r>
     </w:p>
     <w:p>
       <w:pPr>
-        <w:pStyle w:val="2"/>
+        <w:ind w:left="360" w:firstLine="360"/>
+        <w:jc w:val="both"/>
+      </w:pPr>
+      <w:r>
+        <w:rPr>
+          <w:rFonts w:hint="cs"/>
+          <w:cs/>
+        </w:rPr>
+        <w:t>ในส่วนของ</w:t>
+      </w:r>
+      <w:r>
+        <w:t xml:space="preserve"> Application </w:t>
+      </w:r>
+      <w:r>
+        <w:rPr>
+          <w:rFonts w:hint="cs"/>
+          <w:cs/>
+        </w:rPr>
+        <w:t>ได้ทำการทำ</w:t>
+      </w:r>
+      <w:r>
+        <w:t xml:space="preserve"> Application</w:t>
+      </w:r>
+      <w:r>
+        <w:rPr>
+          <w:rFonts w:hint="cs"/>
+          <w:cs/>
+        </w:rPr>
+        <w:t xml:space="preserve"> ให้รองรับการใช้งาน</w:t>
+      </w:r>
+      <w:r>
+        <w:t xml:space="preserve"> Yolov5</w:t>
+      </w:r>
+      <w:r>
+        <w:rPr>
+          <w:rFonts w:hint="cs"/>
+          <w:cs/>
+        </w:rPr>
+        <w:t xml:space="preserve"> ในการ</w:t>
+      </w:r>
+      <w:r>
+        <w:t xml:space="preserve"> Detection</w:t>
+      </w:r>
+      <w:r>
+        <w:rPr>
+          <w:rFonts w:hint="cs"/>
+          <w:cs/>
+        </w:rPr>
+        <w:t xml:space="preserve"> ตัวภาพจาก</w:t>
+      </w:r>
+      <w:r>
+        <w:t xml:space="preserve"> Weight</w:t>
+      </w:r>
+      <w:r>
+        <w:rPr>
+          <w:rFonts w:hint="cs"/>
+          <w:cs/>
+        </w:rPr>
+        <w:t xml:space="preserve"> ของผู้ใช้ที่ได้ทำการเปิดใช้งานมาจาก</w:t>
+      </w:r>
+      <w:r>
+        <w:t xml:space="preserve"> Marketplace</w:t>
+      </w:r>
+      <w:r>
+        <w:rPr>
+          <w:rFonts w:hint="cs"/>
+          <w:cs/>
+        </w:rPr>
+        <w:t xml:space="preserve"> และ ทำการ</w:t>
+      </w:r>
+      <w:r>
+        <w:t xml:space="preserve"> Build</w:t>
+      </w:r>
+      <w:r>
+        <w:rPr>
+          <w:rFonts w:hint="cs"/>
+          <w:cs/>
+        </w:rPr>
+        <w:t xml:space="preserve"> สำหรับใช้งานบน </w:t>
+      </w:r>
+      <w:r>
+        <w:t>Docker</w:t>
+      </w:r>
+    </w:p>
+    <w:p>
+      <w:pPr>
+        <w:pStyle w:val="Heading2"/>
         <w:numPr>
           <w:ilvl w:val="0"/>
           <w:numId w:val="10"/>
@@ -976,7 +1058,6 @@
         <w:ind w:left="426" w:firstLine="283"/>
         <w:jc w:val="both"/>
         <w:rPr>
-          <w:rFonts w:hint="cs"/>
           <w:cs/>
         </w:rPr>
       </w:pPr>
@@ -1031,10 +1112,7 @@
         <w:t xml:space="preserve"> ไปก่อนในช่วงการพัฒนาและเมื่อจะเริ่มนำไปใช้จริงค่อยกลับมาแก้ไขให้กลับเป็น </w:t>
       </w:r>
       <w:r>
-        <w:t>relative path</w:t>
-      </w:r>
-      <w:r>
-        <w:t xml:space="preserve"> </w:t>
+        <w:t xml:space="preserve">relative path </w:t>
       </w:r>
       <w:r>
         <w:rPr>
@@ -1094,13 +1172,16 @@
       <w:pPr>
         <w:ind w:left="426" w:firstLine="283"/>
         <w:jc w:val="both"/>
-      </w:pPr>
-      <w:r>
-        <w:rPr>
-          <w:rFonts w:hint="cs"/>
-          <w:cs/>
-        </w:rPr>
-        <w:lastRenderedPageBreak/>
+        <w:rPr>
+          <w:rFonts w:hint="cs"/>
+          <w:cs/>
+        </w:rPr>
+      </w:pPr>
+      <w:r>
+        <w:rPr>
+          <w:rFonts w:hint="cs"/>
+          <w:cs/>
+        </w:rPr>
         <w:t xml:space="preserve">ปัญหาที่พบในการพัฒนาของส่วนของ </w:t>
       </w:r>
       <w:r>
@@ -1118,17 +1199,27 @@
           <w:rFonts w:hint="cs"/>
           <w:cs/>
         </w:rPr>
-        <w:t>ต้องใช้เวลาในการเตรียมการ และ วางแผนที่นานถึงจะสามารถติดตั้ง และ ทดสอบระบบได้ เพื่อไม่ให้ระบบที่กำลังทำเป็น</w:t>
-      </w:r>
-      <w:r>
-        <w:t xml:space="preserve"> Cluster</w:t>
-      </w:r>
-      <w:r>
-        <w:rPr>
-          <w:rFonts w:hint="cs"/>
-          <w:cs/>
-        </w:rPr>
-        <w:t xml:space="preserve"> กระทบกับระบบอื่น ๆ ภายในเครื่องเดิม</w:t>
+        <w:t>ต้องใช้เวลาในการเตรียมการ และ วางแผน</w:t>
+      </w:r>
+      <w:r>
+        <w:rPr>
+          <w:rFonts w:hint="cs"/>
+          <w:cs/>
+        </w:rPr>
+        <w:t>โครงสร้าง</w:t>
+      </w:r>
+      <w:r>
+        <w:t xml:space="preserve"> Network</w:t>
+      </w:r>
+      <w:r>
+        <w:rPr>
+          <w:rFonts w:hint="cs"/>
+          <w:cs/>
+        </w:rPr>
+        <w:t xml:space="preserve"> ของการเชื่อมต่อ</w:t>
+      </w:r>
+      <w:r>
+        <w:t xml:space="preserve"> NAS</w:t>
       </w:r>
     </w:p>
     <w:p>
@@ -1142,7 +1233,7 @@
     </w:p>
     <w:p>
       <w:pPr>
-        <w:pStyle w:val="2"/>
+        <w:pStyle w:val="Heading2"/>
         <w:numPr>
           <w:ilvl w:val="0"/>
           <w:numId w:val="10"/>
@@ -1170,7 +1261,7 @@
     </w:p>
     <w:p>
       <w:pPr>
-        <w:pStyle w:val="a0"/>
+        <w:pStyle w:val="ListParagraph"/>
         <w:numPr>
           <w:ilvl w:val="0"/>
           <w:numId w:val="11"/>
@@ -1191,7 +1282,7 @@
     </w:p>
     <w:p>
       <w:pPr>
-        <w:pStyle w:val="a0"/>
+        <w:pStyle w:val="ListParagraph"/>
         <w:numPr>
           <w:ilvl w:val="0"/>
           <w:numId w:val="11"/>
@@ -1253,7 +1344,7 @@
     </w:p>
     <w:p>
       <w:pPr>
-        <w:pStyle w:val="a0"/>
+        <w:pStyle w:val="ListParagraph"/>
         <w:numPr>
           <w:ilvl w:val="0"/>
           <w:numId w:val="11"/>
@@ -1266,27 +1357,129 @@
           <w:rFonts w:hint="cs"/>
           <w:cs/>
         </w:rPr>
-        <w:t>เริ่มพัฒนา</w:t>
-      </w:r>
-      <w:r>
-        <w:rPr>
-          <w:rFonts w:hint="cs"/>
-          <w:cs/>
-        </w:rPr>
-        <w:t>ติดตั้งในส่วนของระบบ</w:t>
-      </w:r>
-      <w:r>
-        <w:t xml:space="preserve"> Cluster</w:t>
-      </w:r>
-      <w:r>
-        <w:rPr>
-          <w:rFonts w:hint="cs"/>
-          <w:cs/>
-        </w:rPr>
-        <w:t xml:space="preserve"> ใหม่</w:t>
+        <w:t>เริ่ม</w:t>
+      </w:r>
+      <w:r>
+        <w:rPr>
+          <w:rFonts w:hint="cs"/>
+          <w:cs/>
+        </w:rPr>
+        <w:t>ติดตั้ง</w:t>
+      </w:r>
+      <w:r>
+        <w:t xml:space="preserve"> NAS</w:t>
+      </w:r>
+      <w:r>
+        <w:rPr>
+          <w:rFonts w:hint="cs"/>
+          <w:cs/>
+        </w:rPr>
+        <w:t xml:space="preserve"> และ ทดสอบระบบการจัดเก็บไฟล์</w:t>
       </w:r>
     </w:p>
-    <w:p/>
+    <w:p>
+      <w:pPr>
+        <w:pStyle w:val="ListParagraph"/>
+        <w:numPr>
+          <w:ilvl w:val="0"/>
+          <w:numId w:val="11"/>
+        </w:numPr>
+        <w:spacing w:line="256" w:lineRule="auto"/>
+        <w:ind w:left="1418" w:hanging="425"/>
+      </w:pPr>
+      <w:r>
+        <w:rPr>
+          <w:rFonts w:hint="cs"/>
+          <w:cs/>
+        </w:rPr>
+        <w:t>ทดสอบระบบ</w:t>
+      </w:r>
+      <w:r>
+        <w:t xml:space="preserve"> Application</w:t>
+      </w:r>
+      <w:r>
+        <w:rPr>
+          <w:rFonts w:hint="cs"/>
+          <w:cs/>
+        </w:rPr>
+        <w:t xml:space="preserve"> ของตัว</w:t>
+      </w:r>
+      <w:r>
+        <w:t xml:space="preserve"> Detection</w:t>
+      </w:r>
+      <w:r>
+        <w:rPr>
+          <w:rFonts w:hint="cs"/>
+          <w:cs/>
+        </w:rPr>
+        <w:t xml:space="preserve"> จาก</w:t>
+      </w:r>
+      <w:r>
+        <w:t xml:space="preserve"> Weight </w:t>
+      </w:r>
+      <w:r>
+        <w:rPr>
+          <w:rFonts w:hint="cs"/>
+          <w:cs/>
+        </w:rPr>
+        <w:t>ของผู้ใช้</w:t>
+      </w:r>
+    </w:p>
+    <w:p>
+      <w:pPr>
+        <w:pStyle w:val="ListParagraph"/>
+        <w:numPr>
+          <w:ilvl w:val="0"/>
+          <w:numId w:val="11"/>
+        </w:numPr>
+        <w:spacing w:line="256" w:lineRule="auto"/>
+        <w:ind w:left="1418" w:hanging="425"/>
+      </w:pPr>
+      <w:r>
+        <w:rPr>
+          <w:rFonts w:hint="cs"/>
+          <w:cs/>
+        </w:rPr>
+        <w:t>พัฒนา</w:t>
+      </w:r>
+      <w:r>
+        <w:t xml:space="preserve"> Application</w:t>
+      </w:r>
+      <w:r>
+        <w:rPr>
+          <w:rFonts w:hint="cs"/>
+          <w:cs/>
+        </w:rPr>
+        <w:t xml:space="preserve"> ในส่วนของการทำ</w:t>
+      </w:r>
+      <w:r>
+        <w:t xml:space="preserve"> Generate </w:t>
+      </w:r>
+      <w:r>
+        <w:rPr>
+          <w:rFonts w:hint="cs"/>
+          <w:cs/>
+        </w:rPr>
+        <w:t>จาก</w:t>
+      </w:r>
+      <w:r>
+        <w:t xml:space="preserve"> Weight</w:t>
+      </w:r>
+      <w:r>
+        <w:rPr>
+          <w:rFonts w:hint="cs"/>
+          <w:cs/>
+        </w:rPr>
+        <w:t xml:space="preserve"> ของผู้ใช้</w:t>
+      </w:r>
+    </w:p>
+    <w:p>
+      <w:pPr>
+        <w:rPr>
+          <w:rFonts w:hint="cs"/>
+        </w:rPr>
+      </w:pPr>
+    </w:p>
     <w:sectPr>
       <w:headerReference w:type="default" r:id="rId12"/>
       <w:footerReference w:type="default" r:id="rId13"/>
@@ -1346,7 +1539,7 @@
     <w:sdtContent>
       <w:p>
         <w:pPr>
-          <w:pStyle w:val="a6"/>
+          <w:pStyle w:val="Footer"/>
           <w:rPr>
             <w:sz w:val="24"/>
             <w:szCs w:val="24"/>
@@ -1539,7 +1732,7 @@
 <w:hdr xmlns:wpc="http://schemas.microsoft.com/office/word/2010/wordprocessingCanvas" xmlns:cx="http://schemas.microsoft.com/office/drawing/2014/chartex" xmlns:cx1="http://schemas.microsoft.com/office/drawing/2015/9/8/chartex" xmlns:cx2="http://schemas.microsoft.com/office/drawing/2015/10/21/chartex" xmlns:cx3="http://schemas.microsoft.com/office/drawing/2016/5/9/chartex" xmlns:cx4="http://schemas.microsoft.com/office/drawing/2016/5/10/chartex" xmlns:cx5="http://schemas.microsoft.com/office/drawing/2016/5/11/chartex" xmlns:cx6="http://schemas.microsoft.com/office/drawing/2016/5/12/chartex" xmlns:cx7="http://schemas.microsoft.com/office/drawing/2016/5/13/chartex" xmlns:cx8="http://schemas.microsoft.com/office/drawing/2016/5/14/chartex" xmlns:mc="http://schemas.openxmlformats.org/markup-compatibility/2006" xmlns:aink="http://schemas.microsoft.com/office/drawing/2016/ink" xmlns:am3d="http://schemas.microsoft.com/office/drawing/2017/model3d" xmlns:o="urn:schemas-microsoft-com:office:office" xmlns:oel="http://schemas.microsoft.com/office/2019/extlst" xmlns:r="http://schemas.openxmlformats.org/officeDocument/2006/relationships" xmlns:m="http://schemas.openxmlformats.org/officeDocument/2006/math" xmlns:v="urn:schemas-microsoft-com:vml" xmlns:wp14="http://schemas.microsoft.com/office/word/2010/wordprocessingDrawing" xmlns:wp="http://schemas.openxmlformats.org/drawingml/2006/wordprocessingDrawing" xmlns:w10="urn:schemas-microsoft-com:office:word" xmlns:w="http://schemas.openxmlformats.org/wordprocessingml/2006/main" xmlns:w14="http://schemas.microsoft.com/office/word/2010/wordml" xmlns:w15="http://schemas.microsoft.com/office/word/2012/wordml" xmlns:w16cex="http://schemas.microsoft.com/office/word/2018/wordml/cex" xmlns:w16cid="http://schemas.microsoft.com/office/word/2016/wordml/cid" xmlns:w16="http://schemas.microsoft.com/office/word/2018/wordml" xmlns:w16sdtdh="http://schemas.microsoft.com/office/word/2020/wordml/sdtdatahash" xmlns:w16se="http://schemas.microsoft.com/office/word/2015/wordml/symex" xmlns:wpg="http://schemas.microsoft.com/office/word/2010/wordprocessingGroup" xmlns:wpi="http://schemas.microsoft.com/office/word/2010/wordprocessingInk" xmlns:wne="http://schemas.microsoft.com/office/word/2006/wordml" xmlns:wps="http://schemas.microsoft.com/office/word/2010/wordprocessingShape" mc:Ignorable="w14 w15 w16se w16cid w16 w16cex w16sdtdh wp14">
   <w:p>
     <w:pPr>
-      <w:pStyle w:val="a6"/>
+      <w:pStyle w:val="Footer"/>
     </w:pPr>
     <w:r>
       <w:rPr>
@@ -2237,7 +2430,7 @@
     <w:lvl w:ilvl="0">
       <w:start w:val="1"/>
       <w:numFmt w:val="decimal"/>
-      <w:pStyle w:val="2"/>
+      <w:pStyle w:val="Heading2"/>
       <w:lvlText w:val="%1."/>
       <w:lvlJc w:val="left"/>
       <w:pPr>
@@ -3039,7 +3232,7 @@
     <w:lsdException w:name="Unresolved Mention" w:semiHidden="1" w:unhideWhenUsed="1"/>
     <w:lsdException w:name="Smart Link" w:semiHidden="1" w:unhideWhenUsed="1"/>
   </w:latentStyles>
-  <w:style w:type="paragraph" w:default="1" w:styleId="a">
+  <w:style w:type="paragraph" w:default="1" w:styleId="Normal">
     <w:name w:val="Normal"/>
     <w:qFormat/>
     <w:rsid w:val="00ED78C3"/>
@@ -3048,11 +3241,11 @@
       <w:sz w:val="28"/>
     </w:rPr>
   </w:style>
-  <w:style w:type="paragraph" w:styleId="1">
+  <w:style w:type="paragraph" w:styleId="Heading1">
     <w:name w:val="heading 1"/>
-    <w:basedOn w:val="a"/>
-    <w:next w:val="a"/>
-    <w:link w:val="10"/>
+    <w:basedOn w:val="Normal"/>
+    <w:next w:val="Normal"/>
+    <w:link w:val="Heading1Char"/>
     <w:uiPriority w:val="9"/>
     <w:qFormat/>
     <w:rsid w:val="001D0267"/>
@@ -3067,11 +3260,11 @@
       <w:szCs w:val="32"/>
     </w:rPr>
   </w:style>
-  <w:style w:type="paragraph" w:styleId="2">
+  <w:style w:type="paragraph" w:styleId="Heading2">
     <w:name w:val="heading 2"/>
-    <w:basedOn w:val="a0"/>
-    <w:next w:val="a"/>
-    <w:link w:val="20"/>
+    <w:basedOn w:val="ListParagraph"/>
+    <w:next w:val="Normal"/>
+    <w:link w:val="Heading2Char"/>
     <w:uiPriority w:val="9"/>
     <w:unhideWhenUsed/>
     <w:qFormat/>
@@ -3083,11 +3276,11 @@
       <w:outlineLvl w:val="1"/>
     </w:pPr>
   </w:style>
-  <w:style w:type="paragraph" w:styleId="3">
+  <w:style w:type="paragraph" w:styleId="Heading3">
     <w:name w:val="heading 3"/>
-    <w:basedOn w:val="a"/>
-    <w:next w:val="a"/>
-    <w:link w:val="30"/>
+    <w:basedOn w:val="Normal"/>
+    <w:next w:val="Normal"/>
+    <w:link w:val="Heading3Char"/>
     <w:uiPriority w:val="9"/>
     <w:semiHidden/>
     <w:unhideWhenUsed/>
@@ -3106,13 +3299,13 @@
       <w:szCs w:val="30"/>
     </w:rPr>
   </w:style>
-  <w:style w:type="character" w:default="1" w:styleId="a1">
+  <w:style w:type="character" w:default="1" w:styleId="DefaultParagraphFont">
     <w:name w:val="Default Paragraph Font"/>
     <w:uiPriority w:val="1"/>
     <w:semiHidden/>
     <w:unhideWhenUsed/>
   </w:style>
-  <w:style w:type="table" w:default="1" w:styleId="a2">
+  <w:style w:type="table" w:default="1" w:styleId="TableNormal">
     <w:name w:val="Normal Table"/>
     <w:uiPriority w:val="99"/>
     <w:semiHidden/>
@@ -3127,15 +3320,15 @@
       </w:tblCellMar>
     </w:tblPr>
   </w:style>
-  <w:style w:type="numbering" w:default="1" w:styleId="a3">
+  <w:style w:type="numbering" w:default="1" w:styleId="NoList">
     <w:name w:val="No List"/>
     <w:uiPriority w:val="99"/>
     <w:semiHidden/>
     <w:unhideWhenUsed/>
   </w:style>
-  <w:style w:type="paragraph" w:styleId="a0">
+  <w:style w:type="paragraph" w:styleId="ListParagraph">
     <w:name w:val="List Paragraph"/>
-    <w:basedOn w:val="a"/>
+    <w:basedOn w:val="Normal"/>
     <w:uiPriority w:val="34"/>
     <w:qFormat/>
     <w:rsid w:val="000309C1"/>
@@ -3144,10 +3337,10 @@
       <w:contextualSpacing/>
     </w:pPr>
   </w:style>
-  <w:style w:type="paragraph" w:styleId="a4">
+  <w:style w:type="paragraph" w:styleId="Header">
     <w:name w:val="header"/>
-    <w:basedOn w:val="a"/>
-    <w:link w:val="a5"/>
+    <w:basedOn w:val="Normal"/>
+    <w:link w:val="HeaderChar"/>
     <w:uiPriority w:val="99"/>
     <w:unhideWhenUsed/>
     <w:rsid w:val="00455A20"/>
@@ -3159,17 +3352,17 @@
       <w:spacing w:after="0" w:line="240" w:lineRule="auto"/>
     </w:pPr>
   </w:style>
-  <w:style w:type="character" w:customStyle="1" w:styleId="a5">
-    <w:name w:val="หัวกระดาษ อักขระ"/>
-    <w:basedOn w:val="a1"/>
-    <w:link w:val="a4"/>
+  <w:style w:type="character" w:customStyle="1" w:styleId="HeaderChar">
+    <w:name w:val="Header Char"/>
+    <w:basedOn w:val="DefaultParagraphFont"/>
+    <w:link w:val="Header"/>
     <w:uiPriority w:val="99"/>
     <w:rsid w:val="00455A20"/>
   </w:style>
-  <w:style w:type="paragraph" w:styleId="a6">
+  <w:style w:type="paragraph" w:styleId="Footer">
     <w:name w:val="footer"/>
-    <w:basedOn w:val="a"/>
-    <w:link w:val="a7"/>
+    <w:basedOn w:val="Normal"/>
+    <w:link w:val="FooterChar"/>
     <w:uiPriority w:val="99"/>
     <w:unhideWhenUsed/>
     <w:rsid w:val="00455A20"/>
@@ -3181,16 +3374,16 @@
       <w:spacing w:after="0" w:line="240" w:lineRule="auto"/>
     </w:pPr>
   </w:style>
-  <w:style w:type="character" w:customStyle="1" w:styleId="a7">
-    <w:name w:val="ท้ายกระดาษ อักขระ"/>
-    <w:basedOn w:val="a1"/>
-    <w:link w:val="a6"/>
+  <w:style w:type="character" w:customStyle="1" w:styleId="FooterChar">
+    <w:name w:val="Footer Char"/>
+    <w:basedOn w:val="DefaultParagraphFont"/>
+    <w:link w:val="Footer"/>
     <w:uiPriority w:val="99"/>
     <w:rsid w:val="00455A20"/>
   </w:style>
-  <w:style w:type="character" w:styleId="a8">
+  <w:style w:type="character" w:styleId="PlaceholderText">
     <w:name w:val="Placeholder Text"/>
-    <w:basedOn w:val="a1"/>
+    <w:basedOn w:val="DefaultParagraphFont"/>
     <w:uiPriority w:val="99"/>
     <w:semiHidden/>
     <w:rsid w:val="005F4643"/>
@@ -3198,10 +3391,10 @@
       <w:color w:val="808080"/>
     </w:rPr>
   </w:style>
-  <w:style w:type="character" w:customStyle="1" w:styleId="10">
-    <w:name w:val="หัวเรื่อง 1 อักขระ"/>
-    <w:basedOn w:val="a1"/>
-    <w:link w:val="1"/>
+  <w:style w:type="character" w:customStyle="1" w:styleId="Heading1Char">
+    <w:name w:val="Heading 1 Char"/>
+    <w:basedOn w:val="DefaultParagraphFont"/>
+    <w:link w:val="Heading1"/>
     <w:uiPriority w:val="9"/>
     <w:rsid w:val="001D0267"/>
     <w:rPr>
@@ -3212,10 +3405,10 @@
       <w:szCs w:val="32"/>
     </w:rPr>
   </w:style>
-  <w:style w:type="character" w:customStyle="1" w:styleId="20">
-    <w:name w:val="หัวเรื่อง 2 อักขระ"/>
-    <w:basedOn w:val="a1"/>
-    <w:link w:val="2"/>
+  <w:style w:type="character" w:customStyle="1" w:styleId="Heading2Char">
+    <w:name w:val="Heading 2 Char"/>
+    <w:basedOn w:val="DefaultParagraphFont"/>
+    <w:link w:val="Heading2"/>
     <w:uiPriority w:val="9"/>
     <w:rsid w:val="001D0267"/>
     <w:rPr>
@@ -3223,10 +3416,10 @@
       <w:sz w:val="28"/>
     </w:rPr>
   </w:style>
-  <w:style w:type="character" w:customStyle="1" w:styleId="30">
-    <w:name w:val="หัวเรื่อง 3 อักขระ"/>
-    <w:basedOn w:val="a1"/>
-    <w:link w:val="3"/>
+  <w:style w:type="character" w:customStyle="1" w:styleId="Heading3Char">
+    <w:name w:val="Heading 3 Char"/>
+    <w:basedOn w:val="DefaultParagraphFont"/>
+    <w:link w:val="Heading3"/>
     <w:uiPriority w:val="9"/>
     <w:semiHidden/>
     <w:rsid w:val="000F6B96"/>
@@ -3265,7 +3458,7 @@
           </w:pPr>
           <w:r>
             <w:rPr>
-              <w:rStyle w:val="a3"/>
+              <w:rStyle w:val="PlaceholderText"/>
             </w:rPr>
             <w:t>Choose an item.</w:t>
           </w:r>
@@ -3294,7 +3487,7 @@
           </w:pPr>
           <w:r>
             <w:rPr>
-              <w:rStyle w:val="a3"/>
+              <w:rStyle w:val="PlaceholderText"/>
             </w:rPr>
             <w:t>Choose an item.</w:t>
           </w:r>
@@ -3323,7 +3516,7 @@
           </w:pPr>
           <w:r>
             <w:rPr>
-              <w:rStyle w:val="a3"/>
+              <w:rStyle w:val="PlaceholderText"/>
             </w:rPr>
             <w:t>Click or tap to enter a date.</w:t>
           </w:r>
@@ -3365,6 +3558,7 @@
     <w:sig w:usb0="00000000" w:usb1="10000000" w:usb2="00000000" w:usb3="00000000" w:csb0="80000000" w:csb1="00000000"/>
   </w:font>
   <w:font w:name="Angsana New">
+    <w:altName w:val="Leelawadee UI"/>
     <w:panose1 w:val="02020603050405020304"/>
     <w:charset w:val="00"/>
     <w:family w:val="roman"/>
@@ -3376,9 +3570,10 @@
     <w:charset w:val="00"/>
     <w:family w:val="swiss"/>
     <w:pitch w:val="variable"/>
-    <w:sig w:usb0="E4002EFF" w:usb1="C200247B" w:usb2="00000009" w:usb3="00000000" w:csb0="000001FF" w:csb1="00000000"/>
+    <w:sig w:usb0="E4002EFF" w:usb1="C000247B" w:usb2="00000009" w:usb3="00000000" w:csb0="000001FF" w:csb1="00000000"/>
   </w:font>
   <w:font w:name="Cordia New">
+    <w:altName w:val="Leelawadee UI"/>
     <w:panose1 w:val="020B0304020202020204"/>
     <w:charset w:val="00"/>
     <w:family w:val="swiss"/>
@@ -3390,7 +3585,7 @@
     <w:charset w:val="00"/>
     <w:family w:val="swiss"/>
     <w:pitch w:val="variable"/>
-    <w:sig w:usb0="E4002EFF" w:usb1="C200247B" w:usb2="00000009" w:usb3="00000000" w:csb0="000001FF" w:csb1="00000000"/>
+    <w:sig w:usb0="E4002EFF" w:usb1="C000247B" w:usb2="00000009" w:usb3="00000000" w:csb0="000001FF" w:csb1="00000000"/>
   </w:font>
   <w:font w:name="Wingdings 2">
     <w:panose1 w:val="05020102010507070707"/>
@@ -3450,6 +3645,7 @@
     <w:rsid w:val="00A858A0"/>
     <w:rsid w:val="00AA3091"/>
     <w:rsid w:val="00AC50FB"/>
+    <w:rsid w:val="00B86DE7"/>
     <w:rsid w:val="00B91E4C"/>
     <w:rsid w:val="00BD480F"/>
     <w:rsid w:val="00C36B0F"/>
@@ -3889,17 +4085,17 @@
     <w:lsdException w:name="Unresolved Mention" w:semiHidden="1" w:unhideWhenUsed="1"/>
     <w:lsdException w:name="Smart Link" w:semiHidden="1" w:unhideWhenUsed="1"/>
   </w:latentStyles>
-  <w:style w:type="paragraph" w:default="1" w:styleId="a">
+  <w:style w:type="paragraph" w:default="1" w:styleId="Normal">
     <w:name w:val="Normal"/>
     <w:qFormat/>
   </w:style>
-  <w:style w:type="character" w:default="1" w:styleId="a0">
+  <w:style w:type="character" w:default="1" w:styleId="DefaultParagraphFont">
     <w:name w:val="Default Paragraph Font"/>
     <w:uiPriority w:val="1"/>
     <w:semiHidden/>
     <w:unhideWhenUsed/>
   </w:style>
-  <w:style w:type="table" w:default="1" w:styleId="a1">
+  <w:style w:type="table" w:default="1" w:styleId="TableNormal">
     <w:name w:val="Normal Table"/>
     <w:uiPriority w:val="99"/>
     <w:semiHidden/>
@@ -3914,15 +4110,15 @@
       </w:tblCellMar>
     </w:tblPr>
   </w:style>
-  <w:style w:type="numbering" w:default="1" w:styleId="a2">
+  <w:style w:type="numbering" w:default="1" w:styleId="NoList">
     <w:name w:val="No List"/>
     <w:uiPriority w:val="99"/>
     <w:semiHidden/>
     <w:unhideWhenUsed/>
   </w:style>
-  <w:style w:type="character" w:styleId="a3">
+  <w:style w:type="character" w:styleId="PlaceholderText">
     <w:name w:val="Placeholder Text"/>
-    <w:basedOn w:val="a0"/>
+    <w:basedOn w:val="DefaultParagraphFont"/>
     <w:uiPriority w:val="99"/>
     <w:semiHidden/>
     <w:rsid w:val="0042516D"/>
@@ -4256,6 +4452,15 @@
 </file>
 
 <file path=customXml/item1.xml><?xml version="1.0" encoding="utf-8"?>
+<?mso-contentType ?>
+<FormTemplates xmlns="http://schemas.microsoft.com/sharepoint/v3/contenttype/forms">
+  <Display>DocumentLibraryForm</Display>
+  <Edit>DocumentLibraryForm</Edit>
+  <New>DocumentLibraryForm</New>
+</FormTemplates>
+</file>
+
+<file path=customXml/item2.xml><?xml version="1.0" encoding="utf-8"?>
 <ct:contentTypeSchema xmlns:ct="http://schemas.microsoft.com/office/2006/metadata/contentType" xmlns:ma="http://schemas.microsoft.com/office/2006/metadata/properties/metaAttributes" ct:_="" ma:_="" ma:contentTypeName="Document" ma:contentTypeID="0x010100834FB02BC889714DB51638CD039BDD91" ma:contentTypeVersion="10" ma:contentTypeDescription="Create a new document." ma:contentTypeScope="" ma:versionID="5dfb967f35fdb0d3e238b001ac63be57">
   <xsd:schema xmlns:xsd="http://www.w3.org/2001/XMLSchema" xmlns:xs="http://www.w3.org/2001/XMLSchema" xmlns:p="http://schemas.microsoft.com/office/2006/metadata/properties" xmlns:ns3="925b3116-1991-41fa-8529-2f009b63666d" xmlns:ns4="da19f4fb-9264-4c17-9359-66e327aa6fea" targetNamespace="http://schemas.microsoft.com/office/2006/metadata/properties" ma:root="true" ma:fieldsID="c5b74c7d9ae0e2870c5ab88c41f6f02e" ns3:_="" ns4:_="">
     <xsd:import namespace="925b3116-1991-41fa-8529-2f009b63666d"/>
@@ -4458,15 +4663,6 @@
 </ct:contentTypeSchema>
 </file>
 
-<file path=customXml/item2.xml><?xml version="1.0" encoding="utf-8"?>
-<?mso-contentType ?>
-<FormTemplates xmlns="http://schemas.microsoft.com/sharepoint/v3/contenttype/forms">
-  <Display>DocumentLibraryForm</Display>
-  <Edit>DocumentLibraryForm</Edit>
-  <New>DocumentLibraryForm</New>
-</FormTemplates>
-</file>
-
 <file path=customXml/item3.xml><?xml version="1.0" encoding="utf-8"?>
 <p:properties xmlns:p="http://schemas.microsoft.com/office/2006/metadata/properties" xmlns:xsi="http://www.w3.org/2001/XMLSchema-instance" xmlns:pc="http://schemas.microsoft.com/office/infopath/2007/PartnerControls">
   <documentManagement/>
@@ -4474,6 +4670,14 @@
 </file>
 
 <file path=customXml/itemProps1.xml><?xml version="1.0" encoding="utf-8"?>
+<ds:datastoreItem xmlns:ds="http://schemas.openxmlformats.org/officeDocument/2006/customXml" ds:itemID="{EE20C0BC-7DE5-4F7A-8B77-34EDCADDBDDF}">
+  <ds:schemaRefs>
+    <ds:schemaRef ds:uri="http://schemas.microsoft.com/sharepoint/v3/contenttype/forms"/>
+  </ds:schemaRefs>
+</ds:datastoreItem>
+</file>
+
+<file path=customXml/itemProps2.xml><?xml version="1.0" encoding="utf-8"?>
 <ds:datastoreItem xmlns:ds="http://schemas.openxmlformats.org/officeDocument/2006/customXml" ds:itemID="{198EF3DE-D4EC-4B54-B183-22A37A887808}">
   <ds:schemaRefs>
     <ds:schemaRef ds:uri="http://schemas.microsoft.com/office/2006/metadata/contentType"/>
@@ -4492,14 +4696,6 @@
 </ds:datastoreItem>
 </file>
 
-<file path=customXml/itemProps2.xml><?xml version="1.0" encoding="utf-8"?>
-<ds:datastoreItem xmlns:ds="http://schemas.openxmlformats.org/officeDocument/2006/customXml" ds:itemID="{EE20C0BC-7DE5-4F7A-8B77-34EDCADDBDDF}">
-  <ds:schemaRefs>
-    <ds:schemaRef ds:uri="http://schemas.microsoft.com/sharepoint/v3/contenttype/forms"/>
-  </ds:schemaRefs>
-</ds:datastoreItem>
-</file>
-
 <file path=customXml/itemProps3.xml><?xml version="1.0" encoding="utf-8"?>
 <ds:datastoreItem xmlns:ds="http://schemas.openxmlformats.org/officeDocument/2006/customXml" ds:itemID="{CF6C7B6E-D565-4068-8C0D-6DB1020E83D5}">
   <ds:schemaRefs>

</xml_diff>